<commit_message>
feat-front: aprimorando input e andamento do estilo
</commit_message>
<xml_diff>
--- a/uml/nunes_sport_sgpv_esp_req.docx
+++ b/uml/nunes_sport_sgpv_esp_req.docx
@@ -3891,47 +3891,13 @@
       <w:r>
         <w:t xml:space="preserve">Especificações do cliente: Instruções de </w:t>
       </w:r>
-      <w:proofErr w:type="spellStart"/>
       <w:r>
         <w:rPr>
           <w:b/>
           <w:bCs/>
         </w:rPr>
-        <w:t>Everymind</w:t>
-      </w:r>
-      <w:proofErr w:type="spellEnd"/>
-      <w:r>
-        <w:rPr>
-          <w:b/>
-          <w:bCs/>
-        </w:rPr>
-        <w:t xml:space="preserve"> | a </w:t>
-      </w:r>
-      <w:proofErr w:type="spellStart"/>
-      <w:r>
-        <w:rPr>
-          <w:b/>
-          <w:bCs/>
-        </w:rPr>
-        <w:t>compass.uol</w:t>
-      </w:r>
-      <w:proofErr w:type="spellEnd"/>
-      <w:r>
-        <w:rPr>
-          <w:b/>
-          <w:bCs/>
-        </w:rPr>
-        <w:t xml:space="preserve"> </w:t>
-      </w:r>
-      <w:proofErr w:type="spellStart"/>
-      <w:r>
-        <w:rPr>
-          <w:b/>
-          <w:bCs/>
-        </w:rPr>
-        <w:t>company</w:t>
-      </w:r>
-      <w:proofErr w:type="spellEnd"/>
+        <w:t>Everymind | a compass.uol company</w:t>
+      </w:r>
       <w:r>
         <w:t>.</w:t>
       </w:r>
@@ -4004,23 +3970,7 @@
         <w:jc w:val="both"/>
       </w:pPr>
       <w:r>
-        <w:t>O sistema será uma aplicação web integrada a um banco de dados, onde os produtos cadastrados serão armazenados e gerenciados. Em suma, estruturando a interação em “CRUD (</w:t>
-      </w:r>
-      <w:proofErr w:type="spellStart"/>
-      <w:r>
-        <w:t>Create</w:t>
-      </w:r>
-      <w:proofErr w:type="spellEnd"/>
-      <w:r>
-        <w:t>-</w:t>
-      </w:r>
-      <w:proofErr w:type="spellStart"/>
-      <w:r>
-        <w:t>Read</w:t>
-      </w:r>
-      <w:proofErr w:type="spellEnd"/>
-      <w:r>
-        <w:t>-Update-Delete)”.</w:t>
+        <w:t>O sistema será uma aplicação web integrada a um banco de dados, onde os produtos cadastrados serão armazenados e gerenciados. Em suma, estruturando a interação em “CRUD (Create-Read-Update-Delete)”.</w:t>
       </w:r>
     </w:p>
     <w:p>
@@ -4189,7 +4139,7 @@
             <v:path o:extrusionok="f" gradientshapeok="t" o:connecttype="rect"/>
             <o:lock v:ext="edit" aspectratio="t"/>
           </v:shapetype>
-          <v:shape id="_x0000_i1025" type="#_x0000_t75" style="width:419.8pt;height:345.2pt">
+          <v:shape id="_x0000_i1025" type="#_x0000_t75" style="width:420pt;height:345pt">
             <v:imagedata r:id="rId8" o:title=""/>
           </v:shape>
         </w:pict>
@@ -4746,15 +4696,7 @@
         <w:jc w:val="both"/>
       </w:pPr>
       <w:r>
-        <w:t xml:space="preserve">Mensagens de erro devem ser claras e </w:t>
-      </w:r>
-      <w:proofErr w:type="spellStart"/>
-      <w:r>
-        <w:t>fornecer</w:t>
-      </w:r>
-      <w:proofErr w:type="spellEnd"/>
-      <w:r>
-        <w:t xml:space="preserve"> sugestões para correção</w:t>
+        <w:t>Mensagens de erro devem ser claras e fornecer sugestões para correção</w:t>
       </w:r>
     </w:p>
     <w:p>
@@ -5079,6 +5021,9 @@
       <w:r>
         <w:t>O sistema deve ser projetado seguindo os conceitos de SOLID e CLEAN CODE</w:t>
       </w:r>
+      <w:r>
+        <w:t>, aliados à arquitetura MVC</w:t>
+      </w:r>
     </w:p>
     <w:p>
       <w:pPr>
@@ -5173,15 +5118,7 @@
         <w:jc w:val="both"/>
       </w:pPr>
       <w:r>
-        <w:t xml:space="preserve">Para a linguagem de programação </w:t>
-      </w:r>
-      <w:proofErr w:type="spellStart"/>
-      <w:r>
-        <w:t>backend</w:t>
-      </w:r>
-      <w:proofErr w:type="spellEnd"/>
-      <w:r>
-        <w:t>, deve-se utilizar C# (ASP.NET)</w:t>
+        <w:t>Para a linguagem de programação backend, deve-se utilizar C# (ASP.NET)</w:t>
       </w:r>
     </w:p>
     <w:p>
@@ -5194,24 +5131,11 @@
         <w:jc w:val="both"/>
       </w:pPr>
       <w:r>
-        <w:t xml:space="preserve">Para a linguagem de programação </w:t>
-      </w:r>
-      <w:proofErr w:type="spellStart"/>
-      <w:r>
-        <w:t>fronted</w:t>
-      </w:r>
-      <w:proofErr w:type="spellEnd"/>
-      <w:r>
-        <w:t xml:space="preserve">, deve-se </w:t>
-      </w:r>
-      <w:proofErr w:type="gramStart"/>
-      <w:r>
-        <w:t xml:space="preserve">utilizar </w:t>
+        <w:t xml:space="preserve">Para a linguagem de programação fronted, deve-se utilizar </w:t>
       </w:r>
       <w:r>
         <w:t>Angular</w:t>
       </w:r>
-      <w:proofErr w:type="gramEnd"/>
     </w:p>
     <w:p>
       <w:pPr>
@@ -5225,6 +5149,9 @@
       <w:r>
         <w:t>Para gerenciamento do banco de dados, deve-se utilizar PostgreSQL</w:t>
       </w:r>
+      <w:r>
+        <w:t>, mas, para distribuição interna e teste, deve ser utilizado SQLite.</w:t>
+      </w:r>
     </w:p>
     <w:p>
       <w:pPr>
@@ -5285,6 +5212,26 @@
       <w:r>
         <w:t>Para gerenciamento do banco de dados, deve-se utilizar PostgreSQL</w:t>
       </w:r>
+      <w:r>
+        <w:t xml:space="preserve"> ou SQLite, quando distribuição interna</w:t>
+      </w:r>
+    </w:p>
+    <w:p>
+      <w:pPr>
+        <w:pStyle w:val="Heading2"/>
+        <w:jc w:val="both"/>
+        <w:rPr>
+          <w:rFonts w:cs="Arial"/>
+        </w:rPr>
+      </w:pPr>
+      <w:bookmarkStart w:id="29" w:name="_Toc175071071"/>
+      <w:r>
+        <w:rPr>
+          <w:rFonts w:cs="Arial"/>
+        </w:rPr>
+        <w:t>Padrões de Arquitetura</w:t>
+      </w:r>
+      <w:bookmarkEnd w:id="29"/>
     </w:p>
     <w:p>
       <w:pPr>
@@ -5295,14 +5242,14 @@
           <w:rFonts w:cs="Arial"/>
         </w:rPr>
       </w:pPr>
-      <w:bookmarkStart w:id="29" w:name="_Toc175071070"/>
+      <w:bookmarkStart w:id="30" w:name="_Toc175071072"/>
       <w:r>
         <w:rPr>
           <w:rFonts w:cs="Arial"/>
         </w:rPr>
         <w:t>Virtualização de ambiente</w:t>
       </w:r>
-      <w:bookmarkEnd w:id="29"/>
+      <w:bookmarkEnd w:id="30"/>
     </w:p>
     <w:p>
       <w:pPr>
@@ -5317,10 +5264,7 @@
         <w:t>Descrição:</w:t>
       </w:r>
       <w:r>
-        <w:t xml:space="preserve"> </w:t>
-      </w:r>
-      <w:r>
-        <w:t>Deverá ser possível o isolamento do sistema para compartilhamento e testes, garantindo a imagem do sistema utilizado e suas dependências</w:t>
+        <w:t xml:space="preserve"> Para aproveitamento das práticas de SOLID, deverá ser utilizada o padrão arquitetural, no que for cabível, do MVC (Model-View-Controller)</w:t>
       </w:r>
     </w:p>
     <w:p>
@@ -5346,90 +5290,7 @@
         <w:jc w:val="both"/>
       </w:pPr>
       <w:r>
-        <w:t xml:space="preserve">Para </w:t>
-      </w:r>
-      <w:r>
-        <w:t>a virtualização do ambiente, deve-se utilizar a tecnologia Docker</w:t>
-      </w:r>
-    </w:p>
-    <w:p>
-      <w:pPr>
-        <w:pStyle w:val="Heading2"/>
-        <w:jc w:val="both"/>
-        <w:rPr>
-          <w:rFonts w:cs="Arial"/>
-        </w:rPr>
-      </w:pPr>
-      <w:bookmarkStart w:id="30" w:name="_Toc175071071"/>
-      <w:r>
-        <w:rPr>
-          <w:rFonts w:cs="Arial"/>
-        </w:rPr>
-        <w:t>Padrões de Arquitetura</w:t>
-      </w:r>
-      <w:bookmarkEnd w:id="30"/>
-    </w:p>
-    <w:p>
-      <w:pPr>
-        <w:pStyle w:val="Heading3"/>
-        <w:ind w:left="720" w:hanging="720"/>
-        <w:jc w:val="both"/>
-        <w:rPr>
-          <w:rFonts w:cs="Arial"/>
-        </w:rPr>
-      </w:pPr>
-      <w:bookmarkStart w:id="31" w:name="_Toc175071072"/>
-      <w:r>
-        <w:rPr>
-          <w:rFonts w:cs="Arial"/>
-        </w:rPr>
-        <w:t>Virtualização de ambiente</w:t>
-      </w:r>
-      <w:bookmarkEnd w:id="31"/>
-    </w:p>
-    <w:p>
-      <w:pPr>
-        <w:pStyle w:val="BodyText"/>
-        <w:jc w:val="both"/>
-      </w:pPr>
-      <w:r>
-        <w:rPr>
-          <w:b/>
-          <w:bCs/>
-        </w:rPr>
-        <w:t>Descrição:</w:t>
-      </w:r>
-      <w:r>
-        <w:t xml:space="preserve"> Para aproveitamento das práticas de SOLID, deverá ser utilizada o padrão arquitetural, no que for cabível, do MVC (Model-</w:t>
-      </w:r>
-      <w:proofErr w:type="spellStart"/>
-      <w:r>
-        <w:t>View</w:t>
-      </w:r>
-      <w:proofErr w:type="spellEnd"/>
-      <w:r>
-        <w:t>-</w:t>
-      </w:r>
-      <w:proofErr w:type="spellStart"/>
-      <w:r>
-        <w:t>Controller</w:t>
-      </w:r>
-      <w:proofErr w:type="spellEnd"/>
-      <w:r>
-        <w:t>)</w:t>
-      </w:r>
-    </w:p>
-    <w:p>
-      <w:pPr>
-        <w:pStyle w:val="BodyText"/>
-        <w:jc w:val="both"/>
-      </w:pPr>
-      <w:r>
-        <w:rPr>
-          <w:b/>
-          <w:bCs/>
-        </w:rPr>
-        <w:t>Detalhamento:</w:t>
+        <w:t>O modelo deve ser responsável pela lógica de negócios e interação com o banco de dados</w:t>
       </w:r>
     </w:p>
     <w:p>
@@ -5442,7 +5303,7 @@
         <w:jc w:val="both"/>
       </w:pPr>
       <w:r>
-        <w:t>O modelo deve ser responsável pela lógica de negócios e interação com o banco de dados</w:t>
+        <w:t>A visão deve ser responsável pela apresentação dos dados, atuada pelo frontend</w:t>
       </w:r>
     </w:p>
     <w:p>
@@ -5455,13 +5316,72 @@
         <w:jc w:val="both"/>
       </w:pPr>
       <w:r>
-        <w:t xml:space="preserve">A visão deve ser responsável pela apresentação dos dados, atuada pelo </w:t>
-      </w:r>
-      <w:proofErr w:type="spellStart"/>
-      <w:r>
-        <w:t>frontend</w:t>
-      </w:r>
-      <w:proofErr w:type="spellEnd"/>
+        <w:t>O controlador deve mediar as interações entre modelos e visão</w:t>
+      </w:r>
+    </w:p>
+    <w:p>
+      <w:pPr>
+        <w:pStyle w:val="Heading2"/>
+        <w:jc w:val="both"/>
+        <w:rPr>
+          <w:rFonts w:cs="Arial"/>
+        </w:rPr>
+      </w:pPr>
+      <w:bookmarkStart w:id="31" w:name="_Toc175071073"/>
+      <w:r>
+        <w:rPr>
+          <w:rFonts w:cs="Arial"/>
+        </w:rPr>
+        <w:t>Interfaces</w:t>
+      </w:r>
+      <w:bookmarkEnd w:id="31"/>
+    </w:p>
+    <w:p>
+      <w:pPr>
+        <w:pStyle w:val="Heading3"/>
+        <w:ind w:left="720" w:hanging="720"/>
+        <w:jc w:val="both"/>
+        <w:rPr>
+          <w:rFonts w:cs="Arial"/>
+        </w:rPr>
+      </w:pPr>
+      <w:bookmarkStart w:id="32" w:name="_Toc175071074"/>
+      <w:r>
+        <w:rPr>
+          <w:rFonts w:cs="Arial"/>
+        </w:rPr>
+        <w:t>Interfaces do Usuário</w:t>
+      </w:r>
+      <w:bookmarkEnd w:id="32"/>
+    </w:p>
+    <w:p>
+      <w:pPr>
+        <w:pStyle w:val="BodyText"/>
+        <w:jc w:val="both"/>
+      </w:pPr>
+      <w:r>
+        <w:rPr>
+          <w:b/>
+          <w:bCs/>
+        </w:rPr>
+        <w:t>Descrição:</w:t>
+      </w:r>
+      <w:r>
+        <w:t xml:space="preserve"> Baseada em interface web, acessível via navegadores modernos</w:t>
+      </w:r>
+    </w:p>
+    <w:p>
+      <w:pPr>
+        <w:pStyle w:val="BodyText"/>
+        <w:jc w:val="both"/>
+      </w:pPr>
+      <w:r>
+        <w:rPr>
+          <w:b/>
+          <w:bCs/>
+        </w:rPr>
+        <w:t>Detalhamento:</w:t>
+      </w:r>
     </w:p>
     <w:p>
       <w:pPr>
@@ -5473,71 +5393,7 @@
         <w:jc w:val="both"/>
       </w:pPr>
       <w:r>
-        <w:t>O controlador deve mediar as interações entre modelos e visão</w:t>
-      </w:r>
-    </w:p>
-    <w:p>
-      <w:pPr>
-        <w:pStyle w:val="Heading2"/>
-        <w:jc w:val="both"/>
-        <w:rPr>
-          <w:rFonts w:cs="Arial"/>
-        </w:rPr>
-      </w:pPr>
-      <w:bookmarkStart w:id="32" w:name="_Toc175071073"/>
-      <w:r>
-        <w:rPr>
-          <w:rFonts w:cs="Arial"/>
-        </w:rPr>
-        <w:t>Interfaces</w:t>
-      </w:r>
-      <w:bookmarkEnd w:id="32"/>
-    </w:p>
-    <w:p>
-      <w:pPr>
-        <w:pStyle w:val="Heading3"/>
-        <w:ind w:left="720" w:hanging="720"/>
-        <w:jc w:val="both"/>
-        <w:rPr>
-          <w:rFonts w:cs="Arial"/>
-        </w:rPr>
-      </w:pPr>
-      <w:bookmarkStart w:id="33" w:name="_Toc175071074"/>
-      <w:r>
-        <w:rPr>
-          <w:rFonts w:cs="Arial"/>
-        </w:rPr>
-        <w:t>Interfaces do Usuário</w:t>
-      </w:r>
-      <w:bookmarkEnd w:id="33"/>
-    </w:p>
-    <w:p>
-      <w:pPr>
-        <w:pStyle w:val="BodyText"/>
-        <w:jc w:val="both"/>
-      </w:pPr>
-      <w:r>
-        <w:rPr>
-          <w:b/>
-          <w:bCs/>
-        </w:rPr>
-        <w:t>Descrição:</w:t>
-      </w:r>
-      <w:r>
-        <w:t xml:space="preserve"> Baseada em interface web, acessível via navegadores modernos</w:t>
-      </w:r>
-    </w:p>
-    <w:p>
-      <w:pPr>
-        <w:pStyle w:val="BodyText"/>
-        <w:jc w:val="both"/>
-      </w:pPr>
-      <w:r>
-        <w:rPr>
-          <w:b/>
-          <w:bCs/>
-        </w:rPr>
-        <w:t>Detalhamento:</w:t>
+        <w:t>A interface deve ser responsiva, ajustando-se a diferentes tamanhos de tela</w:t>
       </w:r>
     </w:p>
     <w:p>
@@ -5550,7 +5406,54 @@
         <w:jc w:val="both"/>
       </w:pPr>
       <w:r>
-        <w:t>A interface deve ser responsiva, ajustando-se a diferentes tamanhos de tela</w:t>
+        <w:t>Elementos interativos, como botões, devem ser claramente identificáveis</w:t>
+      </w:r>
+    </w:p>
+    <w:p>
+      <w:pPr>
+        <w:pStyle w:val="Heading3"/>
+        <w:ind w:left="720" w:hanging="720"/>
+        <w:jc w:val="both"/>
+        <w:rPr>
+          <w:rFonts w:cs="Arial"/>
+        </w:rPr>
+      </w:pPr>
+      <w:bookmarkStart w:id="33" w:name="_Toc175071075"/>
+      <w:r>
+        <w:rPr>
+          <w:rFonts w:cs="Arial"/>
+        </w:rPr>
+        <w:t>Interfaces de Software</w:t>
+      </w:r>
+      <w:bookmarkEnd w:id="33"/>
+    </w:p>
+    <w:p>
+      <w:pPr>
+        <w:pStyle w:val="BodyText"/>
+        <w:jc w:val="both"/>
+      </w:pPr>
+      <w:r>
+        <w:rPr>
+          <w:b/>
+          <w:bCs/>
+        </w:rPr>
+        <w:t>Descrição:</w:t>
+      </w:r>
+      <w:r>
+        <w:t xml:space="preserve"> O sistema deve ser capaz de comunicar-se através de API</w:t>
+      </w:r>
+    </w:p>
+    <w:p>
+      <w:pPr>
+        <w:pStyle w:val="BodyText"/>
+        <w:jc w:val="both"/>
+      </w:pPr>
+      <w:r>
+        <w:rPr>
+          <w:b/>
+          <w:bCs/>
+        </w:rPr>
+        <w:t>Detalhamento:</w:t>
       </w:r>
     </w:p>
     <w:p>
@@ -5563,54 +5466,7 @@
         <w:jc w:val="both"/>
       </w:pPr>
       <w:r>
-        <w:t>Elementos interativos, como botões, devem ser claramente identificáveis</w:t>
-      </w:r>
-    </w:p>
-    <w:p>
-      <w:pPr>
-        <w:pStyle w:val="Heading3"/>
-        <w:ind w:left="720" w:hanging="720"/>
-        <w:jc w:val="both"/>
-        <w:rPr>
-          <w:rFonts w:cs="Arial"/>
-        </w:rPr>
-      </w:pPr>
-      <w:bookmarkStart w:id="34" w:name="_Toc175071075"/>
-      <w:r>
-        <w:rPr>
-          <w:rFonts w:cs="Arial"/>
-        </w:rPr>
-        <w:t>Interfaces de Software</w:t>
-      </w:r>
-      <w:bookmarkEnd w:id="34"/>
-    </w:p>
-    <w:p>
-      <w:pPr>
-        <w:pStyle w:val="BodyText"/>
-        <w:jc w:val="both"/>
-      </w:pPr>
-      <w:r>
-        <w:rPr>
-          <w:b/>
-          <w:bCs/>
-        </w:rPr>
-        <w:t>Descrição:</w:t>
-      </w:r>
-      <w:r>
-        <w:t xml:space="preserve"> O sistema deve ser capaz de comunicar-se através de API</w:t>
-      </w:r>
-    </w:p>
-    <w:p>
-      <w:pPr>
-        <w:pStyle w:val="BodyText"/>
-        <w:jc w:val="both"/>
-      </w:pPr>
-      <w:r>
-        <w:rPr>
-          <w:b/>
-          <w:bCs/>
-        </w:rPr>
-        <w:t>Detalhamento:</w:t>
+        <w:t>A comunicação entre backend e frontend deverá ser realizada através de criação e consumo de APIs</w:t>
       </w:r>
     </w:p>
     <w:p>
@@ -5623,86 +5479,7 @@
         <w:jc w:val="both"/>
       </w:pPr>
       <w:r>
-        <w:t xml:space="preserve">A comunicação entre </w:t>
-      </w:r>
-      <w:proofErr w:type="spellStart"/>
-      <w:r>
-        <w:t>backend</w:t>
-      </w:r>
-      <w:proofErr w:type="spellEnd"/>
-      <w:r>
-        <w:t xml:space="preserve"> e </w:t>
-      </w:r>
-      <w:proofErr w:type="spellStart"/>
-      <w:r>
-        <w:t>frontend</w:t>
-      </w:r>
-      <w:proofErr w:type="spellEnd"/>
-      <w:r>
-        <w:t xml:space="preserve"> deverá ser realizada através de criação e consumo de APIs</w:t>
-      </w:r>
-    </w:p>
-    <w:p>
-      <w:pPr>
-        <w:pStyle w:val="Heading2"/>
-        <w:jc w:val="both"/>
-        <w:rPr>
-          <w:rFonts w:cs="Arial"/>
-        </w:rPr>
-      </w:pPr>
-      <w:bookmarkStart w:id="35" w:name="_Toc175071076"/>
-      <w:r>
-        <w:rPr>
-          <w:rFonts w:cs="Arial"/>
-        </w:rPr>
-        <w:lastRenderedPageBreak/>
-        <w:t>Padrões Aplicáveis</w:t>
-      </w:r>
-      <w:bookmarkEnd w:id="35"/>
-    </w:p>
-    <w:p>
-      <w:pPr>
-        <w:pStyle w:val="BodyText"/>
-        <w:jc w:val="both"/>
-      </w:pPr>
-      <w:r>
-        <w:rPr>
-          <w:b/>
-          <w:bCs/>
-        </w:rPr>
-        <w:t>Descrição:</w:t>
-      </w:r>
-      <w:r>
-        <w:t xml:space="preserve"> O sistema deverá utilizar como base padrões de </w:t>
-      </w:r>
-      <w:r>
-        <w:t>organização e desenvolvimento</w:t>
-      </w:r>
-    </w:p>
-    <w:p>
-      <w:pPr>
-        <w:pStyle w:val="BodyText"/>
-        <w:jc w:val="both"/>
-      </w:pPr>
-      <w:r>
-        <w:rPr>
-          <w:b/>
-          <w:bCs/>
-        </w:rPr>
-        <w:t>Detalhamento:</w:t>
-      </w:r>
-    </w:p>
-    <w:p>
-      <w:pPr>
-        <w:pStyle w:val="BodyText"/>
-        <w:numPr>
-          <w:ilvl w:val="0"/>
-          <w:numId w:val="13"/>
-        </w:numPr>
-        <w:jc w:val="both"/>
-      </w:pPr>
-      <w:r>
-        <w:t>O sistema deve ser desenvolvido seguindo, no que for possível, as premissas de SOLID e CLEAN CODE.</w:t>
+        <w:t>CODE.</w:t>
       </w:r>
     </w:p>
     <w:sectPr>
@@ -5777,11 +5554,9 @@
           <w:pPr>
             <w:ind w:right="360"/>
           </w:pPr>
-          <w:proofErr w:type="spellStart"/>
           <w:r>
             <w:t>Confidential</w:t>
           </w:r>
-          <w:proofErr w:type="spellEnd"/>
         </w:p>
       </w:tc>
       <w:tc>
@@ -5801,23 +5576,11 @@
           <w:r>
             <w:sym w:font="Symbol" w:char="F0D3"/>
           </w:r>
-          <w:r>
-            <w:fldChar w:fldCharType="begin"/>
-          </w:r>
-          <w:r>
-            <w:instrText xml:space="preserve"> DOCPROPERTY "Company"  \* MERGEFORMAT </w:instrText>
-          </w:r>
-          <w:r>
-            <w:fldChar w:fldCharType="separate"/>
-          </w:r>
-          <w:proofErr w:type="spellStart"/>
-          <w:r>
-            <w:t>Everymind</w:t>
-          </w:r>
-          <w:proofErr w:type="spellEnd"/>
-          <w:r>
-            <w:fldChar w:fldCharType="end"/>
-          </w:r>
+          <w:fldSimple w:instr=" DOCPROPERTY &quot;Company&quot;  \* MERGEFORMAT ">
+            <w:r>
+              <w:t>Everymind</w:t>
+            </w:r>
+          </w:fldSimple>
           <w:r>
             <w:t xml:space="preserve">, </w:t>
           </w:r>
@@ -5990,7 +5753,6 @@
       </w:rPr>
       <w:fldChar w:fldCharType="separate"/>
     </w:r>
-    <w:proofErr w:type="spellStart"/>
     <w:r>
       <w:rPr>
         <w:rFonts w:ascii="Arial" w:hAnsi="Arial"/>
@@ -6001,7 +5763,6 @@
       </w:rPr>
       <w:t>Everymind</w:t>
     </w:r>
-    <w:proofErr w:type="spellEnd"/>
     <w:r>
       <w:rPr>
         <w:rFonts w:ascii="Arial" w:hAnsi="Arial"/>
@@ -6091,15 +5852,7 @@
             <w:ind w:right="68"/>
           </w:pPr>
           <w:r>
-            <w:t xml:space="preserve">  </w:t>
-          </w:r>
-          <w:proofErr w:type="spellStart"/>
-          <w:r>
-            <w:t>Version</w:t>
-          </w:r>
-          <w:proofErr w:type="spellEnd"/>
-          <w:r>
-            <w:t xml:space="preserve">:           </w:t>
+            <w:t xml:space="preserve">  Version:           </w:t>
           </w:r>
           <w:r>
             <w:t>1.0</w:t>
@@ -6170,7 +5923,6 @@
               <w:lang w:val="en-US"/>
             </w:rPr>
           </w:pPr>
-          <w:proofErr w:type="spellStart"/>
           <w:r>
             <w:rPr>
               <w:lang w:val="en-US"/>
@@ -6189,7 +5941,6 @@
             </w:rPr>
             <w:t>q</w:t>
           </w:r>
-          <w:proofErr w:type="spellEnd"/>
         </w:p>
       </w:tc>
     </w:tr>

</xml_diff>

<commit_message>
feat: major update em UI - Acrescentado validações e retorno de preenchimento de formulário quando vazios (no submite e ao clicar/editar campo) - Acrescentado retorno ao usuário de violação de valores únicos - Acrescentado validação e retorno visual sobre conexão com banco de dados quando buscado lista de produtos - Demais ajustes em elementos e eventos gráficos
</commit_message>
<xml_diff>
--- a/uml/nunes_sport_sgpv_esp_req.docx
+++ b/uml/nunes_sport_sgpv_esp_req.docx
@@ -3891,13 +3891,47 @@
       <w:r>
         <w:t xml:space="preserve">Especificações do cliente: Instruções de </w:t>
       </w:r>
+      <w:proofErr w:type="spellStart"/>
       <w:r>
         <w:rPr>
           <w:b/>
           <w:bCs/>
         </w:rPr>
-        <w:t>Everymind | a compass.uol company</w:t>
-      </w:r>
+        <w:t>Everymind</w:t>
+      </w:r>
+      <w:proofErr w:type="spellEnd"/>
+      <w:r>
+        <w:rPr>
+          <w:b/>
+          <w:bCs/>
+        </w:rPr>
+        <w:t xml:space="preserve"> | a </w:t>
+      </w:r>
+      <w:proofErr w:type="spellStart"/>
+      <w:r>
+        <w:rPr>
+          <w:b/>
+          <w:bCs/>
+        </w:rPr>
+        <w:t>compass.uol</w:t>
+      </w:r>
+      <w:proofErr w:type="spellEnd"/>
+      <w:r>
+        <w:rPr>
+          <w:b/>
+          <w:bCs/>
+        </w:rPr>
+        <w:t xml:space="preserve"> </w:t>
+      </w:r>
+      <w:proofErr w:type="spellStart"/>
+      <w:r>
+        <w:rPr>
+          <w:b/>
+          <w:bCs/>
+        </w:rPr>
+        <w:t>company</w:t>
+      </w:r>
+      <w:proofErr w:type="spellEnd"/>
       <w:r>
         <w:t>.</w:t>
       </w:r>
@@ -3970,7 +4004,23 @@
         <w:jc w:val="both"/>
       </w:pPr>
       <w:r>
-        <w:t>O sistema será uma aplicação web integrada a um banco de dados, onde os produtos cadastrados serão armazenados e gerenciados. Em suma, estruturando a interação em “CRUD (Create-Read-Update-Delete)”.</w:t>
+        <w:t>O sistema será uma aplicação web integrada a um banco de dados, onde os produtos cadastrados serão armazenados e gerenciados. Em suma, estruturando a interação em “CRUD (</w:t>
+      </w:r>
+      <w:proofErr w:type="spellStart"/>
+      <w:r>
+        <w:t>Create</w:t>
+      </w:r>
+      <w:proofErr w:type="spellEnd"/>
+      <w:r>
+        <w:t>-</w:t>
+      </w:r>
+      <w:proofErr w:type="spellStart"/>
+      <w:r>
+        <w:t>Read</w:t>
+      </w:r>
+      <w:proofErr w:type="spellEnd"/>
+      <w:r>
+        <w:t>-Update-Delete)”.</w:t>
       </w:r>
     </w:p>
     <w:p>
@@ -4300,6 +4350,52 @@
     </w:p>
     <w:p>
       <w:pPr>
+        <w:pStyle w:val="Heading3"/>
+        <w:jc w:val="both"/>
+        <w:rPr>
+          <w:rFonts w:cs="Arial"/>
+        </w:rPr>
+      </w:pPr>
+      <w:bookmarkStart w:id="14" w:name="_Toc175071055"/>
+      <w:r>
+        <w:rPr>
+          <w:rFonts w:cs="Arial"/>
+        </w:rPr>
+        <w:t>Criar produtos</w:t>
+      </w:r>
+      <w:bookmarkEnd w:id="14"/>
+    </w:p>
+    <w:p>
+      <w:pPr>
+        <w:pStyle w:val="BodyText"/>
+        <w:jc w:val="both"/>
+      </w:pPr>
+      <w:r>
+        <w:rPr>
+          <w:b/>
+          <w:bCs/>
+        </w:rPr>
+        <w:t>Descrição:</w:t>
+      </w:r>
+      <w:r>
+        <w:t xml:space="preserve"> O sistema deve permitir que o usuário cadastre produtos no banco de dados</w:t>
+      </w:r>
+    </w:p>
+    <w:p>
+      <w:pPr>
+        <w:pStyle w:val="BodyText"/>
+        <w:jc w:val="both"/>
+      </w:pPr>
+      <w:r>
+        <w:rPr>
+          <w:b/>
+          <w:bCs/>
+        </w:rPr>
+        <w:t>Detalhamento:</w:t>
+      </w:r>
+    </w:p>
+    <w:p>
+      <w:pPr>
         <w:pStyle w:val="BodyText"/>
         <w:numPr>
           <w:ilvl w:val="0"/>
@@ -4308,7 +4404,7 @@
         <w:jc w:val="both"/>
       </w:pPr>
       <w:r>
-        <w:t>O usuário poderá realizar buscar por seu nome e código</w:t>
+        <w:t>O usuário deve preencher os campos com o código do produto, nome, descrição e seu preço</w:t>
       </w:r>
     </w:p>
     <w:p>
@@ -4321,53 +4417,16 @@
         <w:jc w:val="both"/>
       </w:pPr>
       <w:r>
-        <w:t>O usuário poderá filtrar os dados pelo preço (do maior para o menor ou inverso) ou por nome / código (ordem alfabética, ordem de inserção)</w:t>
-      </w:r>
-    </w:p>
-    <w:p>
-      <w:pPr>
-        <w:pStyle w:val="Heading3"/>
-        <w:jc w:val="both"/>
-        <w:rPr>
-          <w:rFonts w:cs="Arial"/>
-        </w:rPr>
-      </w:pPr>
-      <w:bookmarkStart w:id="14" w:name="_Toc175071055"/>
-      <w:r>
-        <w:rPr>
-          <w:rFonts w:cs="Arial"/>
-        </w:rPr>
-        <w:t>Criar produtos</w:t>
-      </w:r>
-      <w:bookmarkEnd w:id="14"/>
-    </w:p>
-    <w:p>
-      <w:pPr>
-        <w:pStyle w:val="BodyText"/>
-        <w:jc w:val="both"/>
-      </w:pPr>
-      <w:r>
-        <w:rPr>
-          <w:b/>
-          <w:bCs/>
-        </w:rPr>
-        <w:t>Descrição:</w:t>
-      </w:r>
-      <w:r>
-        <w:t xml:space="preserve"> O sistema deve permitir que o usuário cadastre produtos no banco de dados</w:t>
-      </w:r>
-    </w:p>
-    <w:p>
-      <w:pPr>
-        <w:pStyle w:val="BodyText"/>
-        <w:jc w:val="both"/>
-      </w:pPr>
-      <w:r>
-        <w:rPr>
-          <w:b/>
-          <w:bCs/>
-        </w:rPr>
-        <w:t>Detalhamento:</w:t>
+        <w:t xml:space="preserve">Todos os campos são obrigatórios, </w:t>
+      </w:r>
+      <w:r>
+        <w:rPr>
+          <w:u w:val="single"/>
+        </w:rPr>
+        <w:t>exceto o de descrição</w:t>
+      </w:r>
+      <w:r>
+        <w:t>, e devem ser validados antes da inserção ser confirmada</w:t>
       </w:r>
     </w:p>
     <w:p>
@@ -4380,7 +4439,10 @@
         <w:jc w:val="both"/>
       </w:pPr>
       <w:r>
-        <w:t>O usuário deve preencher os campos com o código do produto, nome, descrição e seu preço</w:t>
+        <w:t>O sistema deve garantir que não haja produtos com o mesmo código</w:t>
+      </w:r>
+      <w:r>
+        <w:t xml:space="preserve"> no banco de dados</w:t>
       </w:r>
     </w:p>
     <w:p>
@@ -4393,16 +4455,56 @@
         <w:jc w:val="both"/>
       </w:pPr>
       <w:r>
-        <w:t xml:space="preserve">Todos os campos são obrigatórios, </w:t>
-      </w:r>
-      <w:r>
-        <w:rPr>
-          <w:u w:val="single"/>
-        </w:rPr>
-        <w:t>exceto o de descrição</w:t>
-      </w:r>
-      <w:r>
-        <w:t>, e devem ser validados antes da inserção ser confirmada</w:t>
+        <w:t>O sistema deve garantir que não haja produtos com o mesmo nome no banco de dados</w:t>
+      </w:r>
+    </w:p>
+    <w:p>
+      <w:pPr>
+        <w:pStyle w:val="Heading3"/>
+        <w:jc w:val="both"/>
+        <w:rPr>
+          <w:rFonts w:cs="Arial"/>
+        </w:rPr>
+      </w:pPr>
+      <w:bookmarkStart w:id="15" w:name="_Toc175071056"/>
+      <w:r>
+        <w:rPr>
+          <w:rFonts w:cs="Arial"/>
+        </w:rPr>
+        <w:t>Editar produtos</w:t>
+      </w:r>
+      <w:bookmarkEnd w:id="15"/>
+    </w:p>
+    <w:p>
+      <w:pPr>
+        <w:pStyle w:val="BodyText"/>
+        <w:jc w:val="both"/>
+      </w:pPr>
+      <w:r>
+        <w:rPr>
+          <w:b/>
+          <w:bCs/>
+        </w:rPr>
+        <w:t>Descrição:</w:t>
+      </w:r>
+      <w:r>
+        <w:t xml:space="preserve"> </w:t>
+      </w:r>
+      <w:r>
+        <w:t>O sistema deve permitir que o usuário edite informações de um produto existente</w:t>
+      </w:r>
+    </w:p>
+    <w:p>
+      <w:pPr>
+        <w:pStyle w:val="BodyText"/>
+        <w:jc w:val="both"/>
+      </w:pPr>
+      <w:r>
+        <w:rPr>
+          <w:b/>
+          <w:bCs/>
+        </w:rPr>
+        <w:t>Detalhamento:</w:t>
       </w:r>
     </w:p>
     <w:p>
@@ -4415,7 +4517,10 @@
         <w:jc w:val="both"/>
       </w:pPr>
       <w:r>
-        <w:t>O sistema deve garantir que não haja produtos com o mesmo código</w:t>
+        <w:t xml:space="preserve">O usuário </w:t>
+      </w:r>
+      <w:r>
+        <w:t>pode modificar os campos de produto, nome, descrição e preço, porém, o código se manterá fixo ao produto a ser editado</w:t>
       </w:r>
     </w:p>
     <w:p>
@@ -4428,7 +4533,16 @@
         <w:jc w:val="both"/>
       </w:pPr>
       <w:r>
-        <w:t>O sistema deve permitir que haja produtos com o mesmo nome, pela existência de produtos de mesmo nome com características diferentes</w:t>
+        <w:t xml:space="preserve">Todos os campos são obrigatórios, </w:t>
+      </w:r>
+      <w:r>
+        <w:rPr>
+          <w:u w:val="single"/>
+        </w:rPr>
+        <w:t>exceto o de descrição</w:t>
+      </w:r>
+      <w:r>
+        <w:t>, e devem ser validados antes da inserção ser confirmada</w:t>
       </w:r>
     </w:p>
     <w:p>
@@ -4439,14 +4553,14 @@
           <w:rFonts w:cs="Arial"/>
         </w:rPr>
       </w:pPr>
-      <w:bookmarkStart w:id="15" w:name="_Toc175071056"/>
-      <w:r>
-        <w:rPr>
-          <w:rFonts w:cs="Arial"/>
-        </w:rPr>
-        <w:t>Editar produtos</w:t>
-      </w:r>
-      <w:bookmarkEnd w:id="15"/>
+      <w:bookmarkStart w:id="16" w:name="_Toc175071057"/>
+      <w:r>
+        <w:rPr>
+          <w:rFonts w:cs="Arial"/>
+        </w:rPr>
+        <w:t>Deletar produtos</w:t>
+      </w:r>
+      <w:bookmarkEnd w:id="16"/>
     </w:p>
     <w:p>
       <w:pPr>
@@ -4461,10 +4575,7 @@
         <w:t>Descrição:</w:t>
       </w:r>
       <w:r>
-        <w:t xml:space="preserve"> </w:t>
-      </w:r>
-      <w:r>
-        <w:t>O sistema deve permitir que o usuário edite informações de um produto existente</w:t>
+        <w:t xml:space="preserve"> O sistema deve permitir que o usuário remova produtos do catálogo</w:t>
       </w:r>
     </w:p>
     <w:p>
@@ -4490,10 +4601,78 @@
         <w:jc w:val="both"/>
       </w:pPr>
       <w:r>
-        <w:t xml:space="preserve">O usuário </w:t>
-      </w:r>
-      <w:r>
-        <w:t>pode modificar os campos de produto, nome, descrição e preço, porém, o código se manterá fixo ao produto a ser editado</w:t>
+        <w:t>O sistema deve solicitar confirmação antes da realização da exclusão</w:t>
+      </w:r>
+    </w:p>
+    <w:p>
+      <w:pPr>
+        <w:pStyle w:val="Heading2"/>
+        <w:ind w:left="720" w:hanging="720"/>
+        <w:jc w:val="both"/>
+        <w:rPr>
+          <w:rFonts w:cs="Arial"/>
+        </w:rPr>
+      </w:pPr>
+      <w:bookmarkStart w:id="17" w:name="_Toc175071058"/>
+      <w:r>
+        <w:rPr>
+          <w:rFonts w:cs="Arial"/>
+        </w:rPr>
+        <w:t>Usabilidade</w:t>
+      </w:r>
+      <w:bookmarkEnd w:id="17"/>
+      <w:r>
+        <w:rPr>
+          <w:rFonts w:cs="Arial"/>
+        </w:rPr>
+        <w:t xml:space="preserve"> </w:t>
+      </w:r>
+    </w:p>
+    <w:p>
+      <w:pPr>
+        <w:pStyle w:val="Heading3"/>
+        <w:ind w:left="720" w:hanging="720"/>
+        <w:jc w:val="both"/>
+        <w:rPr>
+          <w:rFonts w:cs="Arial"/>
+        </w:rPr>
+      </w:pPr>
+      <w:bookmarkStart w:id="18" w:name="_Toc175071059"/>
+      <w:r>
+        <w:rPr>
+          <w:rFonts w:cs="Arial"/>
+        </w:rPr>
+        <w:t>Facilidade de Uso</w:t>
+      </w:r>
+      <w:bookmarkEnd w:id="18"/>
+    </w:p>
+    <w:p>
+      <w:pPr>
+        <w:pStyle w:val="BodyText"/>
+        <w:jc w:val="both"/>
+      </w:pPr>
+      <w:r>
+        <w:rPr>
+          <w:b/>
+          <w:bCs/>
+        </w:rPr>
+        <w:t>Descrição:</w:t>
+      </w:r>
+      <w:r>
+        <w:t xml:space="preserve"> O sistema deve ser intuitivo e fácil de usar, permitindo que novos usuários aprendam a utilizá-lo em menos de 30 minutos</w:t>
+      </w:r>
+    </w:p>
+    <w:p>
+      <w:pPr>
+        <w:pStyle w:val="BodyText"/>
+        <w:jc w:val="both"/>
+      </w:pPr>
+      <w:r>
+        <w:rPr>
+          <w:b/>
+          <w:bCs/>
+        </w:rPr>
+        <w:t>Detalhamento:</w:t>
       </w:r>
     </w:p>
     <w:p>
@@ -4506,62 +4685,7 @@
         <w:jc w:val="both"/>
       </w:pPr>
       <w:r>
-        <w:t xml:space="preserve">Todos os campos são obrigatórios, </w:t>
-      </w:r>
-      <w:r>
-        <w:rPr>
-          <w:u w:val="single"/>
-        </w:rPr>
-        <w:t>exceto o de descrição</w:t>
-      </w:r>
-      <w:r>
-        <w:t>, e devem ser validados antes da inserção ser confirmada</w:t>
-      </w:r>
-    </w:p>
-    <w:p>
-      <w:pPr>
-        <w:pStyle w:val="Heading3"/>
-        <w:jc w:val="both"/>
-        <w:rPr>
-          <w:rFonts w:cs="Arial"/>
-        </w:rPr>
-      </w:pPr>
-      <w:bookmarkStart w:id="16" w:name="_Toc175071057"/>
-      <w:r>
-        <w:rPr>
-          <w:rFonts w:cs="Arial"/>
-        </w:rPr>
-        <w:t>Deletar produtos</w:t>
-      </w:r>
-      <w:bookmarkEnd w:id="16"/>
-    </w:p>
-    <w:p>
-      <w:pPr>
-        <w:pStyle w:val="BodyText"/>
-        <w:jc w:val="both"/>
-      </w:pPr>
-      <w:r>
-        <w:rPr>
-          <w:b/>
-          <w:bCs/>
-        </w:rPr>
-        <w:t>Descrição:</w:t>
-      </w:r>
-      <w:r>
-        <w:t xml:space="preserve"> O sistema deve permitir que o usuário remova produtos do catálogo</w:t>
-      </w:r>
-    </w:p>
-    <w:p>
-      <w:pPr>
-        <w:pStyle w:val="BodyText"/>
-        <w:jc w:val="both"/>
-      </w:pPr>
-      <w:r>
-        <w:rPr>
-          <w:b/>
-          <w:bCs/>
-        </w:rPr>
-        <w:t>Detalhamento:</w:t>
+        <w:t>A interface deve ser consistente e limpa, direcionando o usuário através de botões de intenção clara e layout simples e organizado</w:t>
       </w:r>
     </w:p>
     <w:p>
@@ -4574,51 +4698,34 @@
         <w:jc w:val="both"/>
       </w:pPr>
       <w:r>
-        <w:t>O sistema deve solicitar confirmação antes da realização da exclusão</w:t>
-      </w:r>
-    </w:p>
-    <w:p>
-      <w:pPr>
-        <w:pStyle w:val="BodyText"/>
-        <w:jc w:val="both"/>
-      </w:pPr>
-    </w:p>
-    <w:p>
-      <w:pPr>
-        <w:pStyle w:val="BodyText"/>
-        <w:jc w:val="both"/>
-      </w:pPr>
-    </w:p>
-    <w:p>
-      <w:pPr>
-        <w:pStyle w:val="BodyText"/>
-        <w:jc w:val="both"/>
-      </w:pPr>
-    </w:p>
-    <w:p>
-      <w:pPr>
-        <w:pStyle w:val="BodyText"/>
-        <w:jc w:val="both"/>
-      </w:pPr>
+        <w:t xml:space="preserve">Mensagens de erro devem ser claras e </w:t>
+      </w:r>
+      <w:proofErr w:type="spellStart"/>
+      <w:r>
+        <w:t>fornecer</w:t>
+      </w:r>
+      <w:proofErr w:type="spellEnd"/>
+      <w:r>
+        <w:t xml:space="preserve"> sugestões para correção</w:t>
+      </w:r>
     </w:p>
     <w:p>
       <w:pPr>
         <w:pStyle w:val="Heading2"/>
-        <w:ind w:left="720" w:hanging="720"/>
-        <w:jc w:val="both"/>
-        <w:rPr>
-          <w:rFonts w:cs="Arial"/>
-        </w:rPr>
-      </w:pPr>
-      <w:bookmarkStart w:id="17" w:name="_Toc175071058"/>
+        <w:jc w:val="both"/>
+        <w:rPr>
+          <w:rFonts w:cs="Arial"/>
+        </w:rPr>
+      </w:pPr>
+      <w:bookmarkStart w:id="19" w:name="_Toc175071060"/>
       <w:r>
         <w:rPr>
           <w:rFonts w:cs="Arial"/>
         </w:rPr>
         <w:lastRenderedPageBreak/>
-        <w:t>Usabilidade</w:t>
-      </w:r>
-      <w:bookmarkEnd w:id="17"/>
+        <w:t>Confiabilidade</w:t>
+      </w:r>
+      <w:bookmarkEnd w:id="19"/>
       <w:r>
         <w:rPr>
           <w:rFonts w:cs="Arial"/>
@@ -4635,14 +4742,14 @@
           <w:rFonts w:cs="Arial"/>
         </w:rPr>
       </w:pPr>
-      <w:bookmarkStart w:id="18" w:name="_Toc175071059"/>
-      <w:r>
-        <w:rPr>
-          <w:rFonts w:cs="Arial"/>
-        </w:rPr>
-        <w:t>Facilidade de Uso</w:t>
-      </w:r>
-      <w:bookmarkEnd w:id="18"/>
+      <w:bookmarkStart w:id="20" w:name="_Toc175071061"/>
+      <w:r>
+        <w:rPr>
+          <w:rFonts w:cs="Arial"/>
+        </w:rPr>
+        <w:t>Disponibilidade</w:t>
+      </w:r>
+      <w:bookmarkEnd w:id="20"/>
     </w:p>
     <w:p>
       <w:pPr>
@@ -4657,7 +4764,7 @@
         <w:t>Descrição:</w:t>
       </w:r>
       <w:r>
-        <w:t xml:space="preserve"> O sistema deve ser intuitivo e fácil de usar, permitindo que novos usuários aprendam a utilizá-lo em menos de 30 minutos</w:t>
+        <w:t xml:space="preserve"> O sistema deve estar disponível para uso em 99,99% do tempo</w:t>
       </w:r>
     </w:p>
     <w:p>
@@ -4683,7 +4790,54 @@
         <w:jc w:val="both"/>
       </w:pPr>
       <w:r>
-        <w:t>A interface deve ser consistente e limpa, direcionando o usuário através de botões de intenção clara e layout simples e organizado</w:t>
+        <w:t>Manutenções planejadas devem ser comunicadas com antecedência</w:t>
+      </w:r>
+    </w:p>
+    <w:p>
+      <w:pPr>
+        <w:pStyle w:val="Heading3"/>
+        <w:ind w:left="720" w:hanging="720"/>
+        <w:jc w:val="both"/>
+        <w:rPr>
+          <w:rFonts w:cs="Arial"/>
+        </w:rPr>
+      </w:pPr>
+      <w:bookmarkStart w:id="21" w:name="_Toc175071062"/>
+      <w:r>
+        <w:rPr>
+          <w:rFonts w:cs="Arial"/>
+        </w:rPr>
+        <w:t>Exatidão</w:t>
+      </w:r>
+      <w:bookmarkEnd w:id="21"/>
+    </w:p>
+    <w:p>
+      <w:pPr>
+        <w:pStyle w:val="BodyText"/>
+        <w:jc w:val="both"/>
+      </w:pPr>
+      <w:r>
+        <w:rPr>
+          <w:b/>
+          <w:bCs/>
+        </w:rPr>
+        <w:t>Descrição:</w:t>
+      </w:r>
+      <w:r>
+        <w:t xml:space="preserve"> O sistema deve garantir a precisão dos dados exibidos e armazenados</w:t>
+      </w:r>
+    </w:p>
+    <w:p>
+      <w:pPr>
+        <w:pStyle w:val="BodyText"/>
+        <w:jc w:val="both"/>
+      </w:pPr>
+      <w:r>
+        <w:rPr>
+          <w:b/>
+          <w:bCs/>
+        </w:rPr>
+        <w:t>Detalhamento:</w:t>
       </w:r>
     </w:p>
     <w:p>
@@ -4696,77 +4850,7 @@
         <w:jc w:val="both"/>
       </w:pPr>
       <w:r>
-        <w:t>Mensagens de erro devem ser claras e fornecer sugestões para correção</w:t>
-      </w:r>
-    </w:p>
-    <w:p>
-      <w:pPr>
-        <w:pStyle w:val="Heading2"/>
-        <w:jc w:val="both"/>
-        <w:rPr>
-          <w:rFonts w:cs="Arial"/>
-        </w:rPr>
-      </w:pPr>
-      <w:bookmarkStart w:id="19" w:name="_Toc175071060"/>
-      <w:r>
-        <w:rPr>
-          <w:rFonts w:cs="Arial"/>
-        </w:rPr>
-        <w:t>Confiabilidade</w:t>
-      </w:r>
-      <w:bookmarkEnd w:id="19"/>
-      <w:r>
-        <w:rPr>
-          <w:rFonts w:cs="Arial"/>
-        </w:rPr>
-        <w:t xml:space="preserve"> </w:t>
-      </w:r>
-    </w:p>
-    <w:p>
-      <w:pPr>
-        <w:pStyle w:val="Heading3"/>
-        <w:ind w:left="720" w:hanging="720"/>
-        <w:jc w:val="both"/>
-        <w:rPr>
-          <w:rFonts w:cs="Arial"/>
-        </w:rPr>
-      </w:pPr>
-      <w:bookmarkStart w:id="20" w:name="_Toc175071061"/>
-      <w:r>
-        <w:rPr>
-          <w:rFonts w:cs="Arial"/>
-        </w:rPr>
-        <w:t>Disponibilidade</w:t>
-      </w:r>
-      <w:bookmarkEnd w:id="20"/>
-    </w:p>
-    <w:p>
-      <w:pPr>
-        <w:pStyle w:val="BodyText"/>
-        <w:jc w:val="both"/>
-      </w:pPr>
-      <w:r>
-        <w:rPr>
-          <w:b/>
-          <w:bCs/>
-        </w:rPr>
-        <w:t>Descrição:</w:t>
-      </w:r>
-      <w:r>
-        <w:t xml:space="preserve"> O sistema deve estar disponível para uso em 99,99% do tempo</w:t>
-      </w:r>
-    </w:p>
-    <w:p>
-      <w:pPr>
-        <w:pStyle w:val="BodyText"/>
-        <w:jc w:val="both"/>
-      </w:pPr>
-      <w:r>
-        <w:rPr>
-          <w:b/>
-          <w:bCs/>
-        </w:rPr>
-        <w:t>Detalhamento:</w:t>
+        <w:t>A exibição dos dados deve refletir exatamente o que está armazenado no banco de dados</w:t>
       </w:r>
     </w:p>
     <w:p>
@@ -4779,8 +4863,25 @@
         <w:jc w:val="both"/>
       </w:pPr>
       <w:r>
-        <w:t>Manutenções planejadas devem ser comunicadas com antecedência</w:t>
-      </w:r>
+        <w:t>Realizar parametrização de entrada de dados é desejável, para reduzir a variabilidade de armazenamento</w:t>
+      </w:r>
+    </w:p>
+    <w:p>
+      <w:pPr>
+        <w:pStyle w:val="Heading2"/>
+        <w:jc w:val="both"/>
+        <w:rPr>
+          <w:rFonts w:cs="Arial"/>
+        </w:rPr>
+      </w:pPr>
+      <w:bookmarkStart w:id="22" w:name="_Toc175071063"/>
+      <w:r>
+        <w:rPr>
+          <w:rFonts w:cs="Arial"/>
+        </w:rPr>
+        <w:t>Desempenho</w:t>
+      </w:r>
+      <w:bookmarkEnd w:id="22"/>
     </w:p>
     <w:p>
       <w:pPr>
@@ -4791,14 +4892,14 @@
           <w:rFonts w:cs="Arial"/>
         </w:rPr>
       </w:pPr>
-      <w:bookmarkStart w:id="21" w:name="_Toc175071062"/>
-      <w:r>
-        <w:rPr>
-          <w:rFonts w:cs="Arial"/>
-        </w:rPr>
-        <w:t>Exatidão</w:t>
-      </w:r>
-      <w:bookmarkEnd w:id="21"/>
+      <w:bookmarkStart w:id="23" w:name="_Toc175071064"/>
+      <w:r>
+        <w:rPr>
+          <w:rFonts w:cs="Arial"/>
+        </w:rPr>
+        <w:t>Tempo de resposta</w:t>
+      </w:r>
+      <w:bookmarkEnd w:id="23"/>
     </w:p>
     <w:p>
       <w:pPr>
@@ -4813,7 +4914,7 @@
         <w:t>Descrição:</w:t>
       </w:r>
       <w:r>
-        <w:t xml:space="preserve"> O sistema deve garantir a precisão dos dados exibidos e armazenados</w:t>
+        <w:t xml:space="preserve"> O sistema deve apresentar um tempo de resposta médio de até 5 segundos para as operações de exibição, criação, edição e exclusão de produtos</w:t>
       </w:r>
     </w:p>
     <w:p>
@@ -4839,7 +4940,7 @@
         <w:jc w:val="both"/>
       </w:pPr>
       <w:r>
-        <w:t>A exibição dos dados deve refletir exatamente o que está armazenado no banco de dados</w:t>
+        <w:t>Operações de busca e filtro devem ser concluídas em, no máximo 3 segundos</w:t>
       </w:r>
     </w:p>
     <w:p>
@@ -4852,7 +4953,7 @@
         <w:jc w:val="both"/>
       </w:pPr>
       <w:r>
-        <w:t>Realizar parametrização de entrada de dados é desejável, para reduzir a variabilidade de armazenamento</w:t>
+        <w:t>O sistema deve ser capaz de gerenciar 10.000 produtos sem degradação significativa do desempenho</w:t>
       </w:r>
     </w:p>
     <w:p>
@@ -4863,14 +4964,14 @@
           <w:rFonts w:cs="Arial"/>
         </w:rPr>
       </w:pPr>
-      <w:bookmarkStart w:id="22" w:name="_Toc175071063"/>
-      <w:r>
-        <w:rPr>
-          <w:rFonts w:cs="Arial"/>
-        </w:rPr>
-        <w:t>Desempenho</w:t>
-      </w:r>
-      <w:bookmarkEnd w:id="22"/>
+      <w:bookmarkStart w:id="24" w:name="_Toc175071065"/>
+      <w:r>
+        <w:rPr>
+          <w:rFonts w:cs="Arial"/>
+        </w:rPr>
+        <w:t>Suportabilidade</w:t>
+      </w:r>
+      <w:bookmarkEnd w:id="24"/>
     </w:p>
     <w:p>
       <w:pPr>
@@ -4881,14 +4982,14 @@
           <w:rFonts w:cs="Arial"/>
         </w:rPr>
       </w:pPr>
-      <w:bookmarkStart w:id="23" w:name="_Toc175071064"/>
-      <w:r>
-        <w:rPr>
-          <w:rFonts w:cs="Arial"/>
-        </w:rPr>
-        <w:t>Tempo de resposta</w:t>
-      </w:r>
-      <w:bookmarkEnd w:id="23"/>
+      <w:bookmarkStart w:id="25" w:name="_Toc175071066"/>
+      <w:r>
+        <w:rPr>
+          <w:rFonts w:cs="Arial"/>
+        </w:rPr>
+        <w:t>Facilidade de manutenção</w:t>
+      </w:r>
+      <w:bookmarkEnd w:id="25"/>
     </w:p>
     <w:p>
       <w:pPr>
@@ -4903,7 +5004,7 @@
         <w:t>Descrição:</w:t>
       </w:r>
       <w:r>
-        <w:t xml:space="preserve"> O sistema deve apresentar um tempo de resposta médio de até 5 segundos para as operações de exibição, criação, edição e exclusão de produtos</w:t>
+        <w:t xml:space="preserve"> O sistema deve ser facilmente mantido e atualizado</w:t>
       </w:r>
     </w:p>
     <w:p>
@@ -4929,7 +5030,74 @@
         <w:jc w:val="both"/>
       </w:pPr>
       <w:r>
-        <w:t>Operações de busca e filtro devem ser concluídas em, no máximo 3 segundos</w:t>
+        <w:t>O sistema deve ser projetado seguindo os conceitos de SOLID e CLEAN CODE</w:t>
+      </w:r>
+      <w:r>
+        <w:t>, aliados à arquitetura MVC</w:t>
+      </w:r>
+    </w:p>
+    <w:p>
+      <w:pPr>
+        <w:pStyle w:val="Heading2"/>
+        <w:jc w:val="both"/>
+        <w:rPr>
+          <w:rFonts w:cs="Arial"/>
+        </w:rPr>
+      </w:pPr>
+      <w:bookmarkStart w:id="26" w:name="_Toc175071067"/>
+      <w:r>
+        <w:rPr>
+          <w:rFonts w:cs="Arial"/>
+        </w:rPr>
+        <w:t>Restrições de Design</w:t>
+      </w:r>
+      <w:bookmarkEnd w:id="26"/>
+    </w:p>
+    <w:p>
+      <w:pPr>
+        <w:pStyle w:val="Heading3"/>
+        <w:ind w:left="720" w:hanging="720"/>
+        <w:jc w:val="both"/>
+        <w:rPr>
+          <w:rFonts w:cs="Arial"/>
+        </w:rPr>
+      </w:pPr>
+      <w:bookmarkStart w:id="27" w:name="_Toc175071068"/>
+      <w:r>
+        <w:rPr>
+          <w:rFonts w:cs="Arial"/>
+        </w:rPr>
+        <w:t>Linguagens de programação</w:t>
+      </w:r>
+      <w:bookmarkEnd w:id="27"/>
+    </w:p>
+    <w:p>
+      <w:pPr>
+        <w:pStyle w:val="BodyText"/>
+        <w:jc w:val="both"/>
+      </w:pPr>
+      <w:r>
+        <w:rPr>
+          <w:b/>
+          <w:bCs/>
+        </w:rPr>
+        <w:t>Descrição:</w:t>
+      </w:r>
+      <w:r>
+        <w:t xml:space="preserve"> O sistema deve utilizar de tecnologias das ferramentas de mercado atuais</w:t>
+      </w:r>
+    </w:p>
+    <w:p>
+      <w:pPr>
+        <w:pStyle w:val="BodyText"/>
+        <w:jc w:val="both"/>
+      </w:pPr>
+      <w:r>
+        <w:rPr>
+          <w:b/>
+          <w:bCs/>
+        </w:rPr>
+        <w:t>Detalhamento:</w:t>
       </w:r>
     </w:p>
     <w:p>
@@ -4942,71 +5110,15 @@
         <w:jc w:val="both"/>
       </w:pPr>
       <w:r>
-        <w:t>O sistema deve ser capaz de gerenciar 10.000 produtos sem degradação significativa do desempenho</w:t>
-      </w:r>
-    </w:p>
-    <w:p>
-      <w:pPr>
-        <w:pStyle w:val="Heading2"/>
-        <w:jc w:val="both"/>
-        <w:rPr>
-          <w:rFonts w:cs="Arial"/>
-        </w:rPr>
-      </w:pPr>
-      <w:bookmarkStart w:id="24" w:name="_Toc175071065"/>
-      <w:r>
-        <w:rPr>
-          <w:rFonts w:cs="Arial"/>
-        </w:rPr>
-        <w:t>Suportabilidade</w:t>
-      </w:r>
-      <w:bookmarkEnd w:id="24"/>
-    </w:p>
-    <w:p>
-      <w:pPr>
-        <w:pStyle w:val="Heading3"/>
-        <w:ind w:left="720" w:hanging="720"/>
-        <w:jc w:val="both"/>
-        <w:rPr>
-          <w:rFonts w:cs="Arial"/>
-        </w:rPr>
-      </w:pPr>
-      <w:bookmarkStart w:id="25" w:name="_Toc175071066"/>
-      <w:r>
-        <w:rPr>
-          <w:rFonts w:cs="Arial"/>
-        </w:rPr>
-        <w:t>Facilidade de manutenção</w:t>
-      </w:r>
-      <w:bookmarkEnd w:id="25"/>
-    </w:p>
-    <w:p>
-      <w:pPr>
-        <w:pStyle w:val="BodyText"/>
-        <w:jc w:val="both"/>
-      </w:pPr>
-      <w:r>
-        <w:rPr>
-          <w:b/>
-          <w:bCs/>
-        </w:rPr>
-        <w:t>Descrição:</w:t>
-      </w:r>
-      <w:r>
-        <w:t xml:space="preserve"> O sistema deve ser facilmente mantido e atualizado</w:t>
-      </w:r>
-    </w:p>
-    <w:p>
-      <w:pPr>
-        <w:pStyle w:val="BodyText"/>
-        <w:jc w:val="both"/>
-      </w:pPr>
-      <w:r>
-        <w:rPr>
-          <w:b/>
-          <w:bCs/>
-        </w:rPr>
-        <w:t>Detalhamento:</w:t>
+        <w:t xml:space="preserve">Para a linguagem de programação </w:t>
+      </w:r>
+      <w:proofErr w:type="spellStart"/>
+      <w:r>
+        <w:t>backend</w:t>
+      </w:r>
+      <w:proofErr w:type="spellEnd"/>
+      <w:r>
+        <w:t>, deve-se utilizar C# (ASP.NET)</w:t>
       </w:r>
     </w:p>
     <w:p>
@@ -5019,94 +5131,24 @@
         <w:jc w:val="both"/>
       </w:pPr>
       <w:r>
-        <w:t>O sistema deve ser projetado seguindo os conceitos de SOLID e CLEAN CODE</w:t>
-      </w:r>
-      <w:r>
-        <w:t>, aliados à arquitetura MVC</w:t>
-      </w:r>
-    </w:p>
-    <w:p>
-      <w:pPr>
-        <w:pStyle w:val="BodyText"/>
-        <w:jc w:val="both"/>
-      </w:pPr>
-    </w:p>
-    <w:p>
-      <w:pPr>
-        <w:pStyle w:val="BodyText"/>
-        <w:jc w:val="both"/>
-      </w:pPr>
-    </w:p>
-    <w:p>
-      <w:pPr>
-        <w:pStyle w:val="BodyText"/>
-        <w:jc w:val="both"/>
-      </w:pPr>
-    </w:p>
-    <w:p>
-      <w:pPr>
-        <w:pStyle w:val="Heading2"/>
-        <w:jc w:val="both"/>
-        <w:rPr>
-          <w:rFonts w:cs="Arial"/>
-        </w:rPr>
-      </w:pPr>
-      <w:bookmarkStart w:id="26" w:name="_Toc175071067"/>
-      <w:r>
-        <w:rPr>
-          <w:rFonts w:cs="Arial"/>
-        </w:rPr>
-        <w:lastRenderedPageBreak/>
-        <w:t>Restrições de Design</w:t>
-      </w:r>
-      <w:bookmarkEnd w:id="26"/>
-    </w:p>
-    <w:p>
-      <w:pPr>
-        <w:pStyle w:val="Heading3"/>
-        <w:ind w:left="720" w:hanging="720"/>
-        <w:jc w:val="both"/>
-        <w:rPr>
-          <w:rFonts w:cs="Arial"/>
-        </w:rPr>
-      </w:pPr>
-      <w:bookmarkStart w:id="27" w:name="_Toc175071068"/>
-      <w:r>
-        <w:rPr>
-          <w:rFonts w:cs="Arial"/>
-        </w:rPr>
-        <w:t>Linguagens de programação</w:t>
-      </w:r>
-      <w:bookmarkEnd w:id="27"/>
-    </w:p>
-    <w:p>
-      <w:pPr>
-        <w:pStyle w:val="BodyText"/>
-        <w:jc w:val="both"/>
-      </w:pPr>
-      <w:r>
-        <w:rPr>
-          <w:b/>
-          <w:bCs/>
-        </w:rPr>
-        <w:t>Descrição:</w:t>
-      </w:r>
-      <w:r>
-        <w:t xml:space="preserve"> O sistema deve utilizar de tecnologias das ferramentas de mercado atuais</w:t>
-      </w:r>
-    </w:p>
-    <w:p>
-      <w:pPr>
-        <w:pStyle w:val="BodyText"/>
-        <w:jc w:val="both"/>
-      </w:pPr>
-      <w:r>
-        <w:rPr>
-          <w:b/>
-          <w:bCs/>
-        </w:rPr>
-        <w:t>Detalhamento:</w:t>
-      </w:r>
+        <w:t xml:space="preserve">Para a linguagem de programação </w:t>
+      </w:r>
+      <w:proofErr w:type="spellStart"/>
+      <w:r>
+        <w:t>fronted</w:t>
+      </w:r>
+      <w:proofErr w:type="spellEnd"/>
+      <w:r>
+        <w:t xml:space="preserve">, deve-se </w:t>
+      </w:r>
+      <w:proofErr w:type="gramStart"/>
+      <w:r>
+        <w:t xml:space="preserve">utilizar </w:t>
+      </w:r>
+      <w:r>
+        <w:t>Angular</w:t>
+      </w:r>
+      <w:proofErr w:type="gramEnd"/>
     </w:p>
     <w:p>
       <w:pPr>
@@ -5118,7 +5160,78 @@
         <w:jc w:val="both"/>
       </w:pPr>
       <w:r>
-        <w:t>Para a linguagem de programação backend, deve-se utilizar C# (ASP.NET)</w:t>
+        <w:t>Para gerenciamento do banco de dados, deve-se utilizar PostgreSQL</w:t>
+      </w:r>
+      <w:r>
+        <w:t xml:space="preserve">, mas, para distribuição interna e teste, deve ser utilizado </w:t>
+      </w:r>
+      <w:proofErr w:type="spellStart"/>
+      <w:r>
+        <w:t>SQLite</w:t>
+      </w:r>
+      <w:proofErr w:type="spellEnd"/>
+      <w:r>
+        <w:t>.</w:t>
+      </w:r>
+    </w:p>
+    <w:p>
+      <w:pPr>
+        <w:pStyle w:val="BodyText"/>
+        <w:jc w:val="both"/>
+      </w:pPr>
+    </w:p>
+    <w:p>
+      <w:pPr>
+        <w:pStyle w:val="BodyText"/>
+        <w:jc w:val="both"/>
+      </w:pPr>
+    </w:p>
+    <w:p>
+      <w:pPr>
+        <w:pStyle w:val="Heading3"/>
+        <w:ind w:left="720" w:hanging="720"/>
+        <w:jc w:val="both"/>
+        <w:rPr>
+          <w:rFonts w:cs="Arial"/>
+        </w:rPr>
+      </w:pPr>
+      <w:bookmarkStart w:id="28" w:name="_Toc175071069"/>
+      <w:r>
+        <w:rPr>
+          <w:rFonts w:cs="Arial"/>
+        </w:rPr>
+        <w:lastRenderedPageBreak/>
+        <w:t>Gerenciamento de banco de dados</w:t>
+      </w:r>
+      <w:bookmarkEnd w:id="28"/>
+    </w:p>
+    <w:p>
+      <w:pPr>
+        <w:pStyle w:val="BodyText"/>
+        <w:jc w:val="both"/>
+      </w:pPr>
+      <w:r>
+        <w:rPr>
+          <w:b/>
+          <w:bCs/>
+        </w:rPr>
+        <w:t>Descrição:</w:t>
+      </w:r>
+      <w:r>
+        <w:t xml:space="preserve"> O sistema deve utilizar de tecnologias das ferramentas de mercado atuais</w:t>
+      </w:r>
+    </w:p>
+    <w:p>
+      <w:pPr>
+        <w:pStyle w:val="BodyText"/>
+        <w:jc w:val="both"/>
+      </w:pPr>
+      <w:r>
+        <w:rPr>
+          <w:b/>
+          <w:bCs/>
+        </w:rPr>
+        <w:t>Detalhamento:</w:t>
       </w:r>
     </w:p>
     <w:p>
@@ -5131,10 +5244,98 @@
         <w:jc w:val="both"/>
       </w:pPr>
       <w:r>
-        <w:t xml:space="preserve">Para a linguagem de programação fronted, deve-se utilizar </w:t>
-      </w:r>
-      <w:r>
-        <w:t>Angular</w:t>
+        <w:t>Para gerenciamento do banco de dados, deve-se utilizar PostgreSQL</w:t>
+      </w:r>
+      <w:r>
+        <w:t xml:space="preserve"> ou </w:t>
+      </w:r>
+      <w:proofErr w:type="spellStart"/>
+      <w:r>
+        <w:t>SQLite</w:t>
+      </w:r>
+      <w:proofErr w:type="spellEnd"/>
+      <w:r>
+        <w:t>, quando distribuição interna</w:t>
+      </w:r>
+    </w:p>
+    <w:p>
+      <w:pPr>
+        <w:pStyle w:val="Heading2"/>
+        <w:jc w:val="both"/>
+        <w:rPr>
+          <w:rFonts w:cs="Arial"/>
+        </w:rPr>
+      </w:pPr>
+      <w:bookmarkStart w:id="29" w:name="_Toc175071071"/>
+      <w:r>
+        <w:rPr>
+          <w:rFonts w:cs="Arial"/>
+        </w:rPr>
+        <w:t>Padrões de Arquitetura</w:t>
+      </w:r>
+      <w:bookmarkEnd w:id="29"/>
+    </w:p>
+    <w:p>
+      <w:pPr>
+        <w:pStyle w:val="Heading3"/>
+        <w:ind w:left="720" w:hanging="720"/>
+        <w:jc w:val="both"/>
+        <w:rPr>
+          <w:rFonts w:cs="Arial"/>
+        </w:rPr>
+      </w:pPr>
+      <w:bookmarkStart w:id="30" w:name="_Toc175071072"/>
+      <w:r>
+        <w:rPr>
+          <w:rFonts w:cs="Arial"/>
+        </w:rPr>
+        <w:t>Virtualização de ambiente</w:t>
+      </w:r>
+      <w:bookmarkEnd w:id="30"/>
+    </w:p>
+    <w:p>
+      <w:pPr>
+        <w:pStyle w:val="BodyText"/>
+        <w:jc w:val="both"/>
+      </w:pPr>
+      <w:r>
+        <w:rPr>
+          <w:b/>
+          <w:bCs/>
+        </w:rPr>
+        <w:t>Descrição:</w:t>
+      </w:r>
+      <w:r>
+        <w:t xml:space="preserve"> Para aproveitamento das práticas de SOLID, deverá ser utilizada o padrão arquitetural, no que for cabível, do MVC (Model-</w:t>
+      </w:r>
+      <w:proofErr w:type="spellStart"/>
+      <w:r>
+        <w:t>View</w:t>
+      </w:r>
+      <w:proofErr w:type="spellEnd"/>
+      <w:r>
+        <w:t>-</w:t>
+      </w:r>
+      <w:proofErr w:type="spellStart"/>
+      <w:r>
+        <w:t>Controller</w:t>
+      </w:r>
+      <w:proofErr w:type="spellEnd"/>
+      <w:r>
+        <w:t>)</w:t>
+      </w:r>
+    </w:p>
+    <w:p>
+      <w:pPr>
+        <w:pStyle w:val="BodyText"/>
+        <w:jc w:val="both"/>
+      </w:pPr>
+      <w:r>
+        <w:rPr>
+          <w:b/>
+          <w:bCs/>
+        </w:rPr>
+        <w:t>Detalhamento:</w:t>
       </w:r>
     </w:p>
     <w:p>
@@ -5147,57 +5348,7 @@
         <w:jc w:val="both"/>
       </w:pPr>
       <w:r>
-        <w:t>Para gerenciamento do banco de dados, deve-se utilizar PostgreSQL</w:t>
-      </w:r>
-      <w:r>
-        <w:t>, mas, para distribuição interna e teste, deve ser utilizado SQLite.</w:t>
-      </w:r>
-    </w:p>
-    <w:p>
-      <w:pPr>
-        <w:pStyle w:val="Heading3"/>
-        <w:ind w:left="720" w:hanging="720"/>
-        <w:jc w:val="both"/>
-        <w:rPr>
-          <w:rFonts w:cs="Arial"/>
-        </w:rPr>
-      </w:pPr>
-      <w:bookmarkStart w:id="28" w:name="_Toc175071069"/>
-      <w:r>
-        <w:rPr>
-          <w:rFonts w:cs="Arial"/>
-        </w:rPr>
-        <w:t>Gerenciamento de banco de dados</w:t>
-      </w:r>
-      <w:bookmarkEnd w:id="28"/>
-    </w:p>
-    <w:p>
-      <w:pPr>
-        <w:pStyle w:val="BodyText"/>
-        <w:jc w:val="both"/>
-      </w:pPr>
-      <w:r>
-        <w:rPr>
-          <w:b/>
-          <w:bCs/>
-        </w:rPr>
-        <w:t>Descrição:</w:t>
-      </w:r>
-      <w:r>
-        <w:t xml:space="preserve"> O sistema deve utilizar de tecnologias das ferramentas de mercado atuais</w:t>
-      </w:r>
-    </w:p>
-    <w:p>
-      <w:pPr>
-        <w:pStyle w:val="BodyText"/>
-        <w:jc w:val="both"/>
-      </w:pPr>
-      <w:r>
-        <w:rPr>
-          <w:b/>
-          <w:bCs/>
-        </w:rPr>
-        <w:t>Detalhamento:</w:t>
+        <w:t>O modelo deve ser responsável pela lógica de negócios e interação com o banco de dados</w:t>
       </w:r>
     </w:p>
     <w:p>
@@ -5210,75 +5361,13 @@
         <w:jc w:val="both"/>
       </w:pPr>
       <w:r>
-        <w:t>Para gerenciamento do banco de dados, deve-se utilizar PostgreSQL</w:t>
-      </w:r>
-      <w:r>
-        <w:t xml:space="preserve"> ou SQLite, quando distribuição interna</w:t>
-      </w:r>
-    </w:p>
-    <w:p>
-      <w:pPr>
-        <w:pStyle w:val="Heading2"/>
-        <w:jc w:val="both"/>
-        <w:rPr>
-          <w:rFonts w:cs="Arial"/>
-        </w:rPr>
-      </w:pPr>
-      <w:bookmarkStart w:id="29" w:name="_Toc175071071"/>
-      <w:r>
-        <w:rPr>
-          <w:rFonts w:cs="Arial"/>
-        </w:rPr>
-        <w:t>Padrões de Arquitetura</w:t>
-      </w:r>
-      <w:bookmarkEnd w:id="29"/>
-    </w:p>
-    <w:p>
-      <w:pPr>
-        <w:pStyle w:val="Heading3"/>
-        <w:ind w:left="720" w:hanging="720"/>
-        <w:jc w:val="both"/>
-        <w:rPr>
-          <w:rFonts w:cs="Arial"/>
-        </w:rPr>
-      </w:pPr>
-      <w:bookmarkStart w:id="30" w:name="_Toc175071072"/>
-      <w:r>
-        <w:rPr>
-          <w:rFonts w:cs="Arial"/>
-        </w:rPr>
-        <w:t>Virtualização de ambiente</w:t>
-      </w:r>
-      <w:bookmarkEnd w:id="30"/>
-    </w:p>
-    <w:p>
-      <w:pPr>
-        <w:pStyle w:val="BodyText"/>
-        <w:jc w:val="both"/>
-      </w:pPr>
-      <w:r>
-        <w:rPr>
-          <w:b/>
-          <w:bCs/>
-        </w:rPr>
-        <w:t>Descrição:</w:t>
-      </w:r>
-      <w:r>
-        <w:t xml:space="preserve"> Para aproveitamento das práticas de SOLID, deverá ser utilizada o padrão arquitetural, no que for cabível, do MVC (Model-View-Controller)</w:t>
-      </w:r>
-    </w:p>
-    <w:p>
-      <w:pPr>
-        <w:pStyle w:val="BodyText"/>
-        <w:jc w:val="both"/>
-      </w:pPr>
-      <w:r>
-        <w:rPr>
-          <w:b/>
-          <w:bCs/>
-        </w:rPr>
-        <w:t>Detalhamento:</w:t>
-      </w:r>
+        <w:t xml:space="preserve">A visão deve ser responsável pela apresentação dos dados, atuada pelo </w:t>
+      </w:r>
+      <w:proofErr w:type="spellStart"/>
+      <w:r>
+        <w:t>frontend</w:t>
+      </w:r>
+      <w:proofErr w:type="spellEnd"/>
     </w:p>
     <w:p>
       <w:pPr>
@@ -5290,7 +5379,71 @@
         <w:jc w:val="both"/>
       </w:pPr>
       <w:r>
-        <w:t>O modelo deve ser responsável pela lógica de negócios e interação com o banco de dados</w:t>
+        <w:t>O controlador deve mediar as interações entre modelos e visão</w:t>
+      </w:r>
+    </w:p>
+    <w:p>
+      <w:pPr>
+        <w:pStyle w:val="Heading2"/>
+        <w:jc w:val="both"/>
+        <w:rPr>
+          <w:rFonts w:cs="Arial"/>
+        </w:rPr>
+      </w:pPr>
+      <w:bookmarkStart w:id="31" w:name="_Toc175071073"/>
+      <w:r>
+        <w:rPr>
+          <w:rFonts w:cs="Arial"/>
+        </w:rPr>
+        <w:t>Interfaces</w:t>
+      </w:r>
+      <w:bookmarkEnd w:id="31"/>
+    </w:p>
+    <w:p>
+      <w:pPr>
+        <w:pStyle w:val="Heading3"/>
+        <w:ind w:left="720" w:hanging="720"/>
+        <w:jc w:val="both"/>
+        <w:rPr>
+          <w:rFonts w:cs="Arial"/>
+        </w:rPr>
+      </w:pPr>
+      <w:bookmarkStart w:id="32" w:name="_Toc175071074"/>
+      <w:r>
+        <w:rPr>
+          <w:rFonts w:cs="Arial"/>
+        </w:rPr>
+        <w:t>Interfaces do Usuário</w:t>
+      </w:r>
+      <w:bookmarkEnd w:id="32"/>
+    </w:p>
+    <w:p>
+      <w:pPr>
+        <w:pStyle w:val="BodyText"/>
+        <w:jc w:val="both"/>
+      </w:pPr>
+      <w:r>
+        <w:rPr>
+          <w:b/>
+          <w:bCs/>
+        </w:rPr>
+        <w:t>Descrição:</w:t>
+      </w:r>
+      <w:r>
+        <w:t xml:space="preserve"> Baseada em interface web, acessível via navegadores modernos</w:t>
+      </w:r>
+    </w:p>
+    <w:p>
+      <w:pPr>
+        <w:pStyle w:val="BodyText"/>
+        <w:jc w:val="both"/>
+      </w:pPr>
+      <w:r>
+        <w:rPr>
+          <w:b/>
+          <w:bCs/>
+        </w:rPr>
+        <w:t>Detalhamento:</w:t>
       </w:r>
     </w:p>
     <w:p>
@@ -5303,7 +5456,7 @@
         <w:jc w:val="both"/>
       </w:pPr>
       <w:r>
-        <w:t>A visão deve ser responsável pela apresentação dos dados, atuada pelo frontend</w:t>
+        <w:t>A interface deve ser responsiva, ajustando-se a diferentes tamanhos de tela</w:t>
       </w:r>
     </w:p>
     <w:p>
@@ -5316,25 +5469,8 @@
         <w:jc w:val="both"/>
       </w:pPr>
       <w:r>
-        <w:t>O controlador deve mediar as interações entre modelos e visão</w:t>
-      </w:r>
-    </w:p>
-    <w:p>
-      <w:pPr>
-        <w:pStyle w:val="Heading2"/>
-        <w:jc w:val="both"/>
-        <w:rPr>
-          <w:rFonts w:cs="Arial"/>
-        </w:rPr>
-      </w:pPr>
-      <w:bookmarkStart w:id="31" w:name="_Toc175071073"/>
-      <w:r>
-        <w:rPr>
-          <w:rFonts w:cs="Arial"/>
-        </w:rPr>
-        <w:t>Interfaces</w:t>
-      </w:r>
-      <w:bookmarkEnd w:id="31"/>
+        <w:t>Elementos interativos, como botões, devem ser claramente identificáveis</w:t>
+      </w:r>
     </w:p>
     <w:p>
       <w:pPr>
@@ -5345,14 +5481,14 @@
           <w:rFonts w:cs="Arial"/>
         </w:rPr>
       </w:pPr>
-      <w:bookmarkStart w:id="32" w:name="_Toc175071074"/>
-      <w:r>
-        <w:rPr>
-          <w:rFonts w:cs="Arial"/>
-        </w:rPr>
-        <w:t>Interfaces do Usuário</w:t>
-      </w:r>
-      <w:bookmarkEnd w:id="32"/>
+      <w:bookmarkStart w:id="33" w:name="_Toc175071075"/>
+      <w:r>
+        <w:rPr>
+          <w:rFonts w:cs="Arial"/>
+        </w:rPr>
+        <w:t>Interfaces de Software</w:t>
+      </w:r>
+      <w:bookmarkEnd w:id="33"/>
     </w:p>
     <w:p>
       <w:pPr>
@@ -5367,7 +5503,7 @@
         <w:t>Descrição:</w:t>
       </w:r>
       <w:r>
-        <w:t xml:space="preserve"> Baseada em interface web, acessível via navegadores modernos</w:t>
+        <w:t xml:space="preserve"> O sistema deve ser capaz de comunicar-se através de API</w:t>
       </w:r>
     </w:p>
     <w:p>
@@ -5393,80 +5529,23 @@
         <w:jc w:val="both"/>
       </w:pPr>
       <w:r>
-        <w:t>A interface deve ser responsiva, ajustando-se a diferentes tamanhos de tela</w:t>
-      </w:r>
-    </w:p>
-    <w:p>
-      <w:pPr>
-        <w:pStyle w:val="BodyText"/>
-        <w:numPr>
-          <w:ilvl w:val="0"/>
-          <w:numId w:val="13"/>
-        </w:numPr>
-        <w:jc w:val="both"/>
-      </w:pPr>
-      <w:r>
-        <w:t>Elementos interativos, como botões, devem ser claramente identificáveis</w:t>
-      </w:r>
-    </w:p>
-    <w:p>
-      <w:pPr>
-        <w:pStyle w:val="Heading3"/>
-        <w:ind w:left="720" w:hanging="720"/>
-        <w:jc w:val="both"/>
-        <w:rPr>
-          <w:rFonts w:cs="Arial"/>
-        </w:rPr>
-      </w:pPr>
-      <w:bookmarkStart w:id="33" w:name="_Toc175071075"/>
-      <w:r>
-        <w:rPr>
-          <w:rFonts w:cs="Arial"/>
-        </w:rPr>
-        <w:t>Interfaces de Software</w:t>
-      </w:r>
-      <w:bookmarkEnd w:id="33"/>
-    </w:p>
-    <w:p>
-      <w:pPr>
-        <w:pStyle w:val="BodyText"/>
-        <w:jc w:val="both"/>
-      </w:pPr>
-      <w:r>
-        <w:rPr>
-          <w:b/>
-          <w:bCs/>
-        </w:rPr>
-        <w:t>Descrição:</w:t>
-      </w:r>
-      <w:r>
-        <w:t xml:space="preserve"> O sistema deve ser capaz de comunicar-se através de API</w:t>
-      </w:r>
-    </w:p>
-    <w:p>
-      <w:pPr>
-        <w:pStyle w:val="BodyText"/>
-        <w:jc w:val="both"/>
-      </w:pPr>
-      <w:r>
-        <w:rPr>
-          <w:b/>
-          <w:bCs/>
-        </w:rPr>
-        <w:t>Detalhamento:</w:t>
-      </w:r>
-    </w:p>
-    <w:p>
-      <w:pPr>
-        <w:pStyle w:val="BodyText"/>
-        <w:numPr>
-          <w:ilvl w:val="0"/>
-          <w:numId w:val="13"/>
-        </w:numPr>
-        <w:jc w:val="both"/>
-      </w:pPr>
-      <w:r>
-        <w:t>A comunicação entre backend e frontend deverá ser realizada através de criação e consumo de APIs</w:t>
+        <w:t xml:space="preserve">A comunicação entre </w:t>
+      </w:r>
+      <w:proofErr w:type="spellStart"/>
+      <w:r>
+        <w:t>backend</w:t>
+      </w:r>
+      <w:proofErr w:type="spellEnd"/>
+      <w:r>
+        <w:t xml:space="preserve"> e </w:t>
+      </w:r>
+      <w:proofErr w:type="spellStart"/>
+      <w:r>
+        <w:t>frontend</w:t>
+      </w:r>
+      <w:proofErr w:type="spellEnd"/>
+      <w:r>
+        <w:t xml:space="preserve"> deverá ser realizada através de criação e consumo de APIs</w:t>
       </w:r>
     </w:p>
     <w:p>
@@ -5554,9 +5633,11 @@
           <w:pPr>
             <w:ind w:right="360"/>
           </w:pPr>
+          <w:proofErr w:type="spellStart"/>
           <w:r>
             <w:t>Confidential</w:t>
           </w:r>
+          <w:proofErr w:type="spellEnd"/>
         </w:p>
       </w:tc>
       <w:tc>
@@ -5576,11 +5657,23 @@
           <w:r>
             <w:sym w:font="Symbol" w:char="F0D3"/>
           </w:r>
-          <w:fldSimple w:instr=" DOCPROPERTY &quot;Company&quot;  \* MERGEFORMAT ">
-            <w:r>
-              <w:t>Everymind</w:t>
-            </w:r>
-          </w:fldSimple>
+          <w:r>
+            <w:fldChar w:fldCharType="begin"/>
+          </w:r>
+          <w:r>
+            <w:instrText xml:space="preserve"> DOCPROPERTY "Company"  \* MERGEFORMAT </w:instrText>
+          </w:r>
+          <w:r>
+            <w:fldChar w:fldCharType="separate"/>
+          </w:r>
+          <w:proofErr w:type="spellStart"/>
+          <w:r>
+            <w:t>Everymind</w:t>
+          </w:r>
+          <w:proofErr w:type="spellEnd"/>
+          <w:r>
+            <w:fldChar w:fldCharType="end"/>
+          </w:r>
           <w:r>
             <w:t xml:space="preserve">, </w:t>
           </w:r>
@@ -5753,6 +5846,7 @@
       </w:rPr>
       <w:fldChar w:fldCharType="separate"/>
     </w:r>
+    <w:proofErr w:type="spellStart"/>
     <w:r>
       <w:rPr>
         <w:rFonts w:ascii="Arial" w:hAnsi="Arial"/>
@@ -5763,6 +5857,7 @@
       </w:rPr>
       <w:t>Everymind</w:t>
     </w:r>
+    <w:proofErr w:type="spellEnd"/>
     <w:r>
       <w:rPr>
         <w:rFonts w:ascii="Arial" w:hAnsi="Arial"/>
@@ -5852,7 +5947,15 @@
             <w:ind w:right="68"/>
           </w:pPr>
           <w:r>
-            <w:t xml:space="preserve">  Version:           </w:t>
+            <w:t xml:space="preserve">  </w:t>
+          </w:r>
+          <w:proofErr w:type="spellStart"/>
+          <w:r>
+            <w:t>Version</w:t>
+          </w:r>
+          <w:proofErr w:type="spellEnd"/>
+          <w:r>
+            <w:t xml:space="preserve">:           </w:t>
           </w:r>
           <w:r>
             <w:t>1.0</w:t>
@@ -5923,6 +6026,7 @@
               <w:lang w:val="en-US"/>
             </w:rPr>
           </w:pPr>
+          <w:proofErr w:type="spellStart"/>
           <w:r>
             <w:rPr>
               <w:lang w:val="en-US"/>
@@ -5941,6 +6045,7 @@
             </w:rPr>
             <w:t>q</w:t>
           </w:r>
+          <w:proofErr w:type="spellEnd"/>
         </w:p>
       </w:tc>
     </w:tr>

</xml_diff>